<commit_message>
Add first task #mssql
</commit_message>
<xml_diff>
--- a/src/task/Task_1/Task_1.docx
+++ b/src/task/Task_1/Task_1.docx
@@ -4,157 +4,1084 @@
   <w:body>
     <w:p>
       <w:pPr>
+        <w:ind w:left="-567" w:firstLine="567"/>
+      </w:pPr>
+      <w:r>
+        <w:t>Первое задание выполняется при помощи графического интерфейса (без самостоятельного написания запросов).</w:t>
+      </w:r>
+    </w:p>
+    <w:p>
+      <w:pPr>
         <w:pStyle w:val="a3"/>
         <w:numPr>
           <w:ilvl w:val="0"/>
-          <w:numId w:val="1"/>
+          <w:numId w:val="2"/>
         </w:numPr>
-      </w:pPr>
-      <w:r>
-        <w:t>Создайте консольное приложение, в главном исходном файле наберите следующий код:</w:t>
+        <w:shd w:val="clear" w:color="auto" w:fill="FFFFFF"/>
+        <w:ind w:left="-426" w:firstLine="633"/>
+        <w:rPr>
+          <w:rFonts w:eastAsia="Times New Roman"/>
+          <w:color w:val="000000"/>
+          <w:spacing w:val="-1"/>
+          <w:szCs w:val="28"/>
+        </w:rPr>
+      </w:pPr>
+      <w:r>
+        <w:rPr>
+          <w:rFonts w:eastAsia="Times New Roman"/>
+          <w:color w:val="000000"/>
+          <w:spacing w:val="-1"/>
+          <w:szCs w:val="28"/>
+        </w:rPr>
+        <w:t>Создать таблицу с именем ТОВ</w:t>
+      </w:r>
+      <w:r>
+        <w:rPr>
+          <w:rFonts w:eastAsia="Times New Roman"/>
+          <w:color w:val="000000"/>
+          <w:spacing w:val="-1"/>
+          <w:szCs w:val="28"/>
+        </w:rPr>
+        <w:t>А</w:t>
+      </w:r>
+      <w:r>
+        <w:rPr>
+          <w:rFonts w:eastAsia="Times New Roman"/>
+          <w:color w:val="000000"/>
+          <w:spacing w:val="-1"/>
+          <w:szCs w:val="28"/>
+        </w:rPr>
+        <w:t xml:space="preserve">РЫ, содержащую поля: Наименование (тип </w:t>
+      </w:r>
+      <w:proofErr w:type="spellStart"/>
+      <w:proofErr w:type="gramStart"/>
+      <w:r>
+        <w:rPr>
+          <w:rFonts w:eastAsia="Times New Roman"/>
+          <w:color w:val="000000"/>
+          <w:spacing w:val="-1"/>
+          <w:szCs w:val="28"/>
+          <w:lang w:val="en-US"/>
+        </w:rPr>
+        <w:t>nvarchar</w:t>
+      </w:r>
+      <w:proofErr w:type="spellEnd"/>
+      <w:r>
+        <w:rPr>
+          <w:rFonts w:eastAsia="Times New Roman"/>
+          <w:color w:val="000000"/>
+          <w:spacing w:val="-1"/>
+          <w:szCs w:val="28"/>
+        </w:rPr>
+        <w:t>(</w:t>
+      </w:r>
+      <w:proofErr w:type="gramEnd"/>
+      <w:r>
+        <w:rPr>
+          <w:rFonts w:eastAsia="Times New Roman"/>
+          <w:color w:val="000000"/>
+          <w:spacing w:val="-1"/>
+          <w:szCs w:val="28"/>
+        </w:rPr>
+        <w:t xml:space="preserve">20)), Цена (тип </w:t>
+      </w:r>
+      <w:r>
+        <w:rPr>
+          <w:rFonts w:eastAsia="Times New Roman"/>
+          <w:color w:val="000000"/>
+          <w:spacing w:val="-1"/>
+          <w:szCs w:val="28"/>
+          <w:lang w:val="en-US"/>
+        </w:rPr>
+        <w:t>real</w:t>
+      </w:r>
+      <w:r>
+        <w:rPr>
+          <w:rFonts w:eastAsia="Times New Roman"/>
+          <w:color w:val="000000"/>
+          <w:spacing w:val="-1"/>
+          <w:szCs w:val="28"/>
+        </w:rPr>
+        <w:t>), К</w:t>
+      </w:r>
+      <w:r>
+        <w:rPr>
+          <w:rFonts w:eastAsia="Times New Roman"/>
+          <w:color w:val="000000"/>
+          <w:spacing w:val="-1"/>
+          <w:szCs w:val="28"/>
+        </w:rPr>
+        <w:t>о</w:t>
+      </w:r>
+      <w:r>
+        <w:rPr>
+          <w:rFonts w:eastAsia="Times New Roman"/>
+          <w:color w:val="000000"/>
+          <w:spacing w:val="-1"/>
+          <w:szCs w:val="28"/>
+        </w:rPr>
+        <w:t xml:space="preserve">личество (тип </w:t>
+      </w:r>
+      <w:proofErr w:type="spellStart"/>
+      <w:r>
+        <w:rPr>
+          <w:rFonts w:eastAsia="Times New Roman"/>
+          <w:color w:val="000000"/>
+          <w:spacing w:val="-1"/>
+          <w:szCs w:val="28"/>
+          <w:lang w:val="en-US"/>
+        </w:rPr>
+        <w:t>int</w:t>
+      </w:r>
+      <w:proofErr w:type="spellEnd"/>
+      <w:r>
+        <w:rPr>
+          <w:rFonts w:eastAsia="Times New Roman"/>
+          <w:color w:val="000000"/>
+          <w:spacing w:val="-1"/>
+          <w:szCs w:val="28"/>
+        </w:rPr>
+        <w:t>). Сделать первый столбец первичным кл</w:t>
+      </w:r>
+      <w:r>
+        <w:rPr>
+          <w:rFonts w:eastAsia="Times New Roman"/>
+          <w:color w:val="000000"/>
+          <w:spacing w:val="-1"/>
+          <w:szCs w:val="28"/>
+        </w:rPr>
+        <w:t>ю</w:t>
+      </w:r>
+      <w:r>
+        <w:rPr>
+          <w:rFonts w:eastAsia="Times New Roman"/>
+          <w:color w:val="000000"/>
+          <w:spacing w:val="-1"/>
+          <w:szCs w:val="28"/>
+        </w:rPr>
+        <w:t>чом.</w:t>
       </w:r>
     </w:p>
-    <w:p>
-      <w:pPr>
-        <w:pStyle w:val="a3"/>
-      </w:pPr>
-    </w:p>
-    <w:p>
-      <w:pPr>
-        <w:jc w:val="center"/>
-      </w:pPr>
-      <w:r>
-        <w:rPr>
-          <w:noProof/>
-          <w:lang w:eastAsia="ru-RU"/>
-        </w:rPr>
-        <w:drawing>
-          <wp:inline distT="0" distB="0" distL="0" distR="0">
-            <wp:extent cx="5267325" cy="3848100"/>
-            <wp:effectExtent l="0" t="0" r="9525" b="0"/>
-            <wp:docPr id="1" name="Рисунок 1"/>
-            <wp:cNvGraphicFramePr>
-              <a:graphicFrameLocks xmlns:a="http://schemas.openxmlformats.org/drawingml/2006/main" noChangeAspect="1"/>
-            </wp:cNvGraphicFramePr>
-            <a:graphic xmlns:a="http://schemas.openxmlformats.org/drawingml/2006/main">
-              <a:graphicData uri="http://schemas.openxmlformats.org/drawingml/2006/picture">
-                <pic:pic xmlns:pic="http://schemas.openxmlformats.org/drawingml/2006/picture">
-                  <pic:nvPicPr>
-                    <pic:cNvPr id="1" name=""/>
-                    <pic:cNvPicPr/>
-                  </pic:nvPicPr>
-                  <pic:blipFill>
-                    <a:blip r:embed="rId5" cstate="print"/>
-                    <a:stretch>
-                      <a:fillRect/>
-                    </a:stretch>
-                  </pic:blipFill>
-                  <pic:spPr>
-                    <a:xfrm>
-                      <a:off x="0" y="0"/>
-                      <a:ext cx="5267325" cy="3848100"/>
-                    </a:xfrm>
-                    <a:prstGeom prst="rect">
-                      <a:avLst/>
-                    </a:prstGeom>
-                  </pic:spPr>
-                </pic:pic>
-              </a:graphicData>
-            </a:graphic>
-          </wp:inline>
-        </w:drawing>
-      </w:r>
-    </w:p>
-    <w:p/>
     <w:p>
       <w:pPr>
         <w:pStyle w:val="a3"/>
         <w:numPr>
           <w:ilvl w:val="0"/>
-          <w:numId w:val="1"/>
+          <w:numId w:val="2"/>
         </w:numPr>
-      </w:pPr>
-      <w:r>
-        <w:t xml:space="preserve"> Разработайте консольное приложение, выполняющее вопросно-ответный алгоритм взаимодействия с пользователем в соответствии с примером.</w:t>
+        <w:shd w:val="clear" w:color="auto" w:fill="FFFFFF"/>
+        <w:ind w:left="-426" w:firstLine="633"/>
+        <w:rPr>
+          <w:rFonts w:eastAsia="Times New Roman"/>
+          <w:color w:val="000000"/>
+          <w:spacing w:val="-1"/>
+          <w:szCs w:val="28"/>
+        </w:rPr>
+      </w:pPr>
+      <w:r>
+        <w:rPr>
+          <w:rFonts w:eastAsia="Times New Roman"/>
+          <w:color w:val="000000"/>
+          <w:spacing w:val="-1"/>
+          <w:szCs w:val="28"/>
+        </w:rPr>
+        <w:t>Создать таблицу с именем ЗАКА</w:t>
+      </w:r>
+      <w:r>
+        <w:rPr>
+          <w:rFonts w:eastAsia="Times New Roman"/>
+          <w:color w:val="000000"/>
+          <w:spacing w:val="-1"/>
+          <w:szCs w:val="28"/>
+        </w:rPr>
+        <w:t>З</w:t>
+      </w:r>
+      <w:r>
+        <w:rPr>
+          <w:rFonts w:eastAsia="Times New Roman"/>
+          <w:color w:val="000000"/>
+          <w:spacing w:val="-1"/>
+          <w:szCs w:val="28"/>
+        </w:rPr>
+        <w:t xml:space="preserve">ЧИКИ, содержащую поля: </w:t>
+      </w:r>
+      <w:proofErr w:type="spellStart"/>
+      <w:r>
+        <w:rPr>
+          <w:rFonts w:eastAsia="Times New Roman"/>
+          <w:color w:val="000000"/>
+          <w:spacing w:val="-1"/>
+          <w:szCs w:val="28"/>
+        </w:rPr>
+        <w:t>Наименов</w:t>
+      </w:r>
+      <w:r>
+        <w:rPr>
+          <w:rFonts w:eastAsia="Times New Roman"/>
+          <w:color w:val="000000"/>
+          <w:spacing w:val="-1"/>
+          <w:szCs w:val="28"/>
+        </w:rPr>
+        <w:t>а</w:t>
+      </w:r>
+      <w:r>
+        <w:rPr>
+          <w:rFonts w:eastAsia="Times New Roman"/>
+          <w:color w:val="000000"/>
+          <w:spacing w:val="-1"/>
+          <w:szCs w:val="28"/>
+        </w:rPr>
+        <w:t>ние</w:t>
+      </w:r>
+      <w:r>
+        <w:rPr>
+          <w:rFonts w:eastAsia="Times New Roman"/>
+          <w:i/>
+          <w:color w:val="000000"/>
+          <w:spacing w:val="-1"/>
+          <w:szCs w:val="28"/>
+        </w:rPr>
+        <w:t>_</w:t>
+      </w:r>
+      <w:r>
+        <w:rPr>
+          <w:rFonts w:eastAsia="Times New Roman"/>
+          <w:color w:val="000000"/>
+          <w:spacing w:val="-1"/>
+          <w:szCs w:val="28"/>
+        </w:rPr>
+        <w:t>фирмы</w:t>
+      </w:r>
+      <w:proofErr w:type="spellEnd"/>
+      <w:r>
+        <w:rPr>
+          <w:rFonts w:eastAsia="Times New Roman"/>
+          <w:i/>
+          <w:color w:val="000000"/>
+          <w:spacing w:val="-1"/>
+          <w:szCs w:val="28"/>
+        </w:rPr>
+        <w:t xml:space="preserve"> </w:t>
+      </w:r>
+      <w:r>
+        <w:rPr>
+          <w:rFonts w:eastAsia="Times New Roman"/>
+          <w:color w:val="000000"/>
+          <w:spacing w:val="-1"/>
+          <w:szCs w:val="28"/>
+        </w:rPr>
+        <w:t xml:space="preserve">(тип </w:t>
+      </w:r>
+      <w:proofErr w:type="spellStart"/>
+      <w:proofErr w:type="gramStart"/>
+      <w:r>
+        <w:rPr>
+          <w:rFonts w:eastAsia="Times New Roman"/>
+          <w:color w:val="000000"/>
+          <w:spacing w:val="-1"/>
+          <w:szCs w:val="28"/>
+          <w:lang w:val="en-US"/>
+        </w:rPr>
+        <w:t>nvarchar</w:t>
+      </w:r>
+      <w:proofErr w:type="spellEnd"/>
+      <w:r>
+        <w:rPr>
+          <w:rFonts w:eastAsia="Times New Roman"/>
+          <w:color w:val="000000"/>
+          <w:spacing w:val="-1"/>
+          <w:szCs w:val="28"/>
+        </w:rPr>
+        <w:t>(</w:t>
+      </w:r>
+      <w:proofErr w:type="gramEnd"/>
+      <w:r>
+        <w:rPr>
+          <w:rFonts w:eastAsia="Times New Roman"/>
+          <w:color w:val="000000"/>
+          <w:spacing w:val="-1"/>
+          <w:szCs w:val="28"/>
+        </w:rPr>
+        <w:t xml:space="preserve">20)), Адрес (тип </w:t>
+      </w:r>
+      <w:proofErr w:type="spellStart"/>
+      <w:r>
+        <w:rPr>
+          <w:rFonts w:eastAsia="Times New Roman"/>
+          <w:color w:val="000000"/>
+          <w:spacing w:val="-1"/>
+          <w:szCs w:val="28"/>
+          <w:lang w:val="en-US"/>
+        </w:rPr>
+        <w:t>nvarchar</w:t>
+      </w:r>
+      <w:proofErr w:type="spellEnd"/>
+      <w:r>
+        <w:rPr>
+          <w:rFonts w:eastAsia="Times New Roman"/>
+          <w:color w:val="000000"/>
+          <w:spacing w:val="-1"/>
+          <w:szCs w:val="28"/>
+        </w:rPr>
+        <w:t xml:space="preserve">(50)), </w:t>
+      </w:r>
+      <w:proofErr w:type="spellStart"/>
+      <w:r>
+        <w:rPr>
+          <w:rFonts w:eastAsia="Times New Roman"/>
+          <w:color w:val="000000"/>
+          <w:spacing w:val="-1"/>
+          <w:szCs w:val="28"/>
+        </w:rPr>
+        <w:t>Расчетный_счет</w:t>
+      </w:r>
+      <w:proofErr w:type="spellEnd"/>
+      <w:r>
+        <w:rPr>
+          <w:rFonts w:eastAsia="Times New Roman"/>
+          <w:color w:val="000000"/>
+          <w:spacing w:val="-1"/>
+          <w:szCs w:val="28"/>
+        </w:rPr>
+        <w:t xml:space="preserve"> (тип </w:t>
+      </w:r>
+      <w:proofErr w:type="spellStart"/>
+      <w:r>
+        <w:rPr>
+          <w:rFonts w:eastAsia="Times New Roman"/>
+          <w:color w:val="000000"/>
+          <w:spacing w:val="-1"/>
+          <w:szCs w:val="28"/>
+          <w:lang w:val="en-US"/>
+        </w:rPr>
+        <w:t>nvarchar</w:t>
+      </w:r>
+      <w:proofErr w:type="spellEnd"/>
+      <w:r>
+        <w:rPr>
+          <w:rFonts w:eastAsia="Times New Roman"/>
+          <w:color w:val="000000"/>
+          <w:spacing w:val="-1"/>
+          <w:szCs w:val="28"/>
+        </w:rPr>
+        <w:t>(15)). Сделать первый сто</w:t>
+      </w:r>
+      <w:r>
+        <w:rPr>
+          <w:rFonts w:eastAsia="Times New Roman"/>
+          <w:color w:val="000000"/>
+          <w:spacing w:val="-1"/>
+          <w:szCs w:val="28"/>
+        </w:rPr>
+        <w:t>л</w:t>
+      </w:r>
+      <w:r>
+        <w:rPr>
+          <w:rFonts w:eastAsia="Times New Roman"/>
+          <w:color w:val="000000"/>
+          <w:spacing w:val="-1"/>
+          <w:szCs w:val="28"/>
+        </w:rPr>
+        <w:t>бец первичным кл</w:t>
+      </w:r>
+      <w:r>
+        <w:rPr>
+          <w:rFonts w:eastAsia="Times New Roman"/>
+          <w:color w:val="000000"/>
+          <w:spacing w:val="-1"/>
+          <w:szCs w:val="28"/>
+        </w:rPr>
+        <w:t>ю</w:t>
+      </w:r>
+      <w:r>
+        <w:rPr>
+          <w:rFonts w:eastAsia="Times New Roman"/>
+          <w:color w:val="000000"/>
+          <w:spacing w:val="-1"/>
+          <w:szCs w:val="28"/>
+        </w:rPr>
+        <w:t>чом.</w:t>
       </w:r>
     </w:p>
     <w:p>
       <w:pPr>
         <w:pStyle w:val="a3"/>
-        <w:jc w:val="center"/>
-      </w:pPr>
-      <w:r>
-        <w:rPr>
-          <w:noProof/>
-          <w:lang w:eastAsia="ru-RU"/>
-        </w:rPr>
-        <w:drawing>
-          <wp:inline distT="0" distB="0" distL="0" distR="0">
-            <wp:extent cx="3009900" cy="2543175"/>
-            <wp:effectExtent l="19050" t="0" r="0" b="0"/>
-            <wp:docPr id="2" name="Рисунок 1"/>
-            <wp:cNvGraphicFramePr>
-              <a:graphicFrameLocks xmlns:a="http://schemas.openxmlformats.org/drawingml/2006/main" noChangeAspect="1"/>
-            </wp:cNvGraphicFramePr>
-            <a:graphic xmlns:a="http://schemas.openxmlformats.org/drawingml/2006/main">
-              <a:graphicData uri="http://schemas.openxmlformats.org/drawingml/2006/picture">
-                <pic:pic xmlns:pic="http://schemas.openxmlformats.org/drawingml/2006/picture">
-                  <pic:nvPicPr>
-                    <pic:cNvPr id="0" name="Picture 1"/>
-                    <pic:cNvPicPr>
-                      <a:picLocks noChangeAspect="1" noChangeArrowheads="1"/>
-                    </pic:cNvPicPr>
-                  </pic:nvPicPr>
-                  <pic:blipFill>
-                    <a:blip r:embed="rId6" cstate="print"/>
-                    <a:srcRect/>
-                    <a:stretch>
-                      <a:fillRect/>
-                    </a:stretch>
-                  </pic:blipFill>
-                  <pic:spPr bwMode="auto">
-                    <a:xfrm>
-                      <a:off x="0" y="0"/>
-                      <a:ext cx="3009900" cy="2543175"/>
-                    </a:xfrm>
-                    <a:prstGeom prst="rect">
-                      <a:avLst/>
-                    </a:prstGeom>
-                    <a:noFill/>
-                    <a:ln w="9525">
-                      <a:noFill/>
-                      <a:miter lim="800000"/>
-                      <a:headEnd/>
-                      <a:tailEnd/>
-                    </a:ln>
-                  </pic:spPr>
-                </pic:pic>
-              </a:graphicData>
-            </a:graphic>
-          </wp:inline>
-        </w:drawing>
+        <w:numPr>
+          <w:ilvl w:val="0"/>
+          <w:numId w:val="2"/>
+        </w:numPr>
+        <w:ind w:left="-426" w:firstLine="633"/>
+      </w:pPr>
+      <w:r>
+        <w:rPr>
+          <w:rFonts w:eastAsia="Times New Roman"/>
+          <w:color w:val="000000"/>
+          <w:spacing w:val="-1"/>
+          <w:szCs w:val="28"/>
+        </w:rPr>
+        <w:t>Создать таблицу с именем ЗАК</w:t>
+      </w:r>
+      <w:r>
+        <w:rPr>
+          <w:rFonts w:eastAsia="Times New Roman"/>
+          <w:color w:val="000000"/>
+          <w:spacing w:val="-1"/>
+          <w:szCs w:val="28"/>
+        </w:rPr>
+        <w:t>А</w:t>
+      </w:r>
+      <w:r>
+        <w:rPr>
+          <w:rFonts w:eastAsia="Times New Roman"/>
+          <w:color w:val="000000"/>
+          <w:spacing w:val="-1"/>
+          <w:szCs w:val="28"/>
+        </w:rPr>
+        <w:t xml:space="preserve">ЗЫ, содержащую поля: </w:t>
+      </w:r>
+      <w:proofErr w:type="spellStart"/>
+      <w:r>
+        <w:rPr>
+          <w:rFonts w:eastAsia="Times New Roman"/>
+          <w:color w:val="000000"/>
+          <w:spacing w:val="-1"/>
+          <w:szCs w:val="28"/>
+        </w:rPr>
+        <w:t>Номер_заказа</w:t>
+      </w:r>
+      <w:proofErr w:type="spellEnd"/>
+      <w:r>
+        <w:rPr>
+          <w:rFonts w:eastAsia="Times New Roman"/>
+          <w:color w:val="000000"/>
+          <w:spacing w:val="-1"/>
+          <w:szCs w:val="28"/>
+        </w:rPr>
+        <w:t xml:space="preserve"> (тип </w:t>
+      </w:r>
+      <w:proofErr w:type="spellStart"/>
+      <w:proofErr w:type="gramStart"/>
+      <w:r>
+        <w:rPr>
+          <w:rFonts w:eastAsia="Times New Roman"/>
+          <w:color w:val="000000"/>
+          <w:spacing w:val="-1"/>
+          <w:szCs w:val="28"/>
+          <w:lang w:val="en-US"/>
+        </w:rPr>
+        <w:t>nvarchar</w:t>
+      </w:r>
+      <w:proofErr w:type="spellEnd"/>
+      <w:r>
+        <w:rPr>
+          <w:rFonts w:eastAsia="Times New Roman"/>
+          <w:color w:val="000000"/>
+          <w:spacing w:val="-1"/>
+          <w:szCs w:val="28"/>
+        </w:rPr>
+        <w:t>(</w:t>
+      </w:r>
+      <w:proofErr w:type="gramEnd"/>
+      <w:r>
+        <w:rPr>
+          <w:rFonts w:eastAsia="Times New Roman"/>
+          <w:color w:val="000000"/>
+          <w:spacing w:val="-1"/>
+          <w:szCs w:val="28"/>
+        </w:rPr>
+        <w:t xml:space="preserve">10)), </w:t>
+      </w:r>
+      <w:proofErr w:type="spellStart"/>
+      <w:r>
+        <w:rPr>
+          <w:rFonts w:eastAsia="Times New Roman"/>
+          <w:color w:val="000000"/>
+          <w:spacing w:val="-1"/>
+          <w:szCs w:val="28"/>
+        </w:rPr>
+        <w:t>Наименов</w:t>
+      </w:r>
+      <w:r>
+        <w:rPr>
+          <w:rFonts w:eastAsia="Times New Roman"/>
+          <w:color w:val="000000"/>
+          <w:spacing w:val="-1"/>
+          <w:szCs w:val="28"/>
+        </w:rPr>
+        <w:t>а</w:t>
+      </w:r>
+      <w:r>
+        <w:rPr>
+          <w:rFonts w:eastAsia="Times New Roman"/>
+          <w:color w:val="000000"/>
+          <w:spacing w:val="-1"/>
+          <w:szCs w:val="28"/>
+        </w:rPr>
+        <w:t>ние_товара</w:t>
+      </w:r>
+      <w:proofErr w:type="spellEnd"/>
+      <w:r>
+        <w:rPr>
+          <w:rFonts w:eastAsia="Times New Roman"/>
+          <w:color w:val="000000"/>
+          <w:spacing w:val="-1"/>
+          <w:szCs w:val="28"/>
+        </w:rPr>
+        <w:t xml:space="preserve"> (тип </w:t>
+      </w:r>
+      <w:proofErr w:type="spellStart"/>
+      <w:r>
+        <w:rPr>
+          <w:rFonts w:eastAsia="Times New Roman"/>
+          <w:color w:val="000000"/>
+          <w:spacing w:val="-1"/>
+          <w:szCs w:val="28"/>
+          <w:lang w:val="en-US"/>
+        </w:rPr>
+        <w:t>nvarchar</w:t>
+      </w:r>
+      <w:proofErr w:type="spellEnd"/>
+      <w:r>
+        <w:rPr>
+          <w:rFonts w:eastAsia="Times New Roman"/>
+          <w:color w:val="000000"/>
+          <w:spacing w:val="-1"/>
+          <w:szCs w:val="28"/>
+        </w:rPr>
+        <w:t xml:space="preserve">(20)), </w:t>
+      </w:r>
+      <w:proofErr w:type="spellStart"/>
+      <w:r>
+        <w:rPr>
+          <w:rFonts w:eastAsia="Times New Roman"/>
+          <w:color w:val="000000"/>
+          <w:spacing w:val="-1"/>
+          <w:szCs w:val="28"/>
+        </w:rPr>
+        <w:t>Ц</w:t>
+      </w:r>
+      <w:r>
+        <w:rPr>
+          <w:rFonts w:eastAsia="Times New Roman"/>
+          <w:color w:val="000000"/>
+          <w:spacing w:val="-1"/>
+          <w:szCs w:val="28"/>
+        </w:rPr>
+        <w:t>е</w:t>
+      </w:r>
+      <w:r>
+        <w:rPr>
+          <w:rFonts w:eastAsia="Times New Roman"/>
+          <w:color w:val="000000"/>
+          <w:spacing w:val="-1"/>
+          <w:szCs w:val="28"/>
+        </w:rPr>
+        <w:t>на_продажи</w:t>
+      </w:r>
+      <w:proofErr w:type="spellEnd"/>
+      <w:r>
+        <w:rPr>
+          <w:rFonts w:eastAsia="Times New Roman"/>
+          <w:color w:val="000000"/>
+          <w:spacing w:val="-1"/>
+          <w:szCs w:val="28"/>
+        </w:rPr>
+        <w:t xml:space="preserve"> (тип </w:t>
+      </w:r>
+      <w:r>
+        <w:rPr>
+          <w:rFonts w:eastAsia="Times New Roman"/>
+          <w:color w:val="000000"/>
+          <w:spacing w:val="-1"/>
+          <w:szCs w:val="28"/>
+          <w:lang w:val="en-US"/>
+        </w:rPr>
+        <w:t>real</w:t>
+      </w:r>
+      <w:r>
+        <w:rPr>
+          <w:rFonts w:eastAsia="Times New Roman"/>
+          <w:color w:val="000000"/>
+          <w:spacing w:val="-1"/>
+          <w:szCs w:val="28"/>
+        </w:rPr>
+        <w:t xml:space="preserve">), Количество (тип </w:t>
+      </w:r>
+      <w:proofErr w:type="spellStart"/>
+      <w:r>
+        <w:rPr>
+          <w:rFonts w:eastAsia="Times New Roman"/>
+          <w:color w:val="000000"/>
+          <w:spacing w:val="-1"/>
+          <w:szCs w:val="28"/>
+          <w:lang w:val="en-US"/>
+        </w:rPr>
+        <w:t>int</w:t>
+      </w:r>
+      <w:proofErr w:type="spellEnd"/>
+      <w:r>
+        <w:rPr>
+          <w:rFonts w:eastAsia="Times New Roman"/>
+          <w:color w:val="000000"/>
+          <w:spacing w:val="-1"/>
+          <w:szCs w:val="28"/>
+        </w:rPr>
+        <w:t xml:space="preserve">), </w:t>
+      </w:r>
+      <w:proofErr w:type="spellStart"/>
+      <w:r>
+        <w:rPr>
+          <w:rFonts w:eastAsia="Times New Roman"/>
+          <w:color w:val="000000"/>
+          <w:spacing w:val="-1"/>
+          <w:szCs w:val="28"/>
+        </w:rPr>
+        <w:t>Дата_поставки</w:t>
+      </w:r>
+      <w:proofErr w:type="spellEnd"/>
+      <w:r>
+        <w:rPr>
+          <w:rFonts w:eastAsia="Times New Roman"/>
+          <w:color w:val="000000"/>
+          <w:spacing w:val="-1"/>
+          <w:szCs w:val="28"/>
+        </w:rPr>
+        <w:t xml:space="preserve"> (тип </w:t>
+      </w:r>
+      <w:r>
+        <w:rPr>
+          <w:rFonts w:eastAsia="Times New Roman"/>
+          <w:color w:val="000000"/>
+          <w:spacing w:val="-1"/>
+          <w:szCs w:val="28"/>
+          <w:lang w:val="en-US"/>
+        </w:rPr>
+        <w:t>date</w:t>
+      </w:r>
+      <w:r>
+        <w:rPr>
+          <w:rFonts w:eastAsia="Times New Roman"/>
+          <w:color w:val="000000"/>
+          <w:spacing w:val="-1"/>
+          <w:szCs w:val="28"/>
+        </w:rPr>
+        <w:t>), З</w:t>
+      </w:r>
+      <w:r>
+        <w:rPr>
+          <w:rFonts w:eastAsia="Times New Roman"/>
+          <w:color w:val="000000"/>
+          <w:spacing w:val="-1"/>
+          <w:szCs w:val="28"/>
+        </w:rPr>
+        <w:t>а</w:t>
+      </w:r>
+      <w:r>
+        <w:rPr>
+          <w:rFonts w:eastAsia="Times New Roman"/>
+          <w:color w:val="000000"/>
+          <w:spacing w:val="-1"/>
+          <w:szCs w:val="28"/>
+        </w:rPr>
+        <w:t xml:space="preserve">казчик (тип </w:t>
+      </w:r>
+      <w:proofErr w:type="spellStart"/>
+      <w:r>
+        <w:rPr>
+          <w:rFonts w:eastAsia="Times New Roman"/>
+          <w:color w:val="000000"/>
+          <w:spacing w:val="-1"/>
+          <w:szCs w:val="28"/>
+          <w:lang w:val="en-US"/>
+        </w:rPr>
+        <w:t>nvarchar</w:t>
+      </w:r>
+      <w:proofErr w:type="spellEnd"/>
+      <w:r>
+        <w:rPr>
+          <w:rFonts w:eastAsia="Times New Roman"/>
+          <w:color w:val="000000"/>
+          <w:spacing w:val="-1"/>
+          <w:szCs w:val="28"/>
+        </w:rPr>
+        <w:t>(20)). Сделать пе</w:t>
+      </w:r>
+      <w:r>
+        <w:rPr>
+          <w:rFonts w:eastAsia="Times New Roman"/>
+          <w:color w:val="000000"/>
+          <w:spacing w:val="-1"/>
+          <w:szCs w:val="28"/>
+        </w:rPr>
+        <w:t>р</w:t>
+      </w:r>
+      <w:r>
+        <w:rPr>
+          <w:rFonts w:eastAsia="Times New Roman"/>
+          <w:color w:val="000000"/>
+          <w:spacing w:val="-1"/>
+          <w:szCs w:val="28"/>
+        </w:rPr>
+        <w:t>вый столбец п</w:t>
+      </w:r>
+      <w:bookmarkStart w:id="0" w:name="_GoBack"/>
+      <w:bookmarkEnd w:id="0"/>
+      <w:r>
+        <w:rPr>
+          <w:rFonts w:eastAsia="Times New Roman"/>
+          <w:color w:val="000000"/>
+          <w:spacing w:val="-1"/>
+          <w:szCs w:val="28"/>
+        </w:rPr>
+        <w:t>ервичным кл</w:t>
+      </w:r>
+      <w:r>
+        <w:rPr>
+          <w:rFonts w:eastAsia="Times New Roman"/>
+          <w:color w:val="000000"/>
+          <w:spacing w:val="-1"/>
+          <w:szCs w:val="28"/>
+        </w:rPr>
+        <w:t>ю</w:t>
+      </w:r>
+      <w:r>
+        <w:rPr>
+          <w:rFonts w:eastAsia="Times New Roman"/>
+          <w:color w:val="000000"/>
+          <w:spacing w:val="-1"/>
+          <w:szCs w:val="28"/>
+        </w:rPr>
+        <w:t>чом.</w:t>
       </w:r>
     </w:p>
     <w:p>
       <w:pPr>
         <w:pStyle w:val="a3"/>
-      </w:pPr>
-      <w:r>
-        <w:t xml:space="preserve">Используйте последовательность из </w:t>
-      </w:r>
-      <w:r>
-        <w:t>5-10 вопро</w:t>
-      </w:r>
-      <w:bookmarkStart w:id="0" w:name="_GoBack"/>
-      <w:bookmarkEnd w:id="0"/>
-      <w:r>
-        <w:t>со</w:t>
-      </w:r>
-      <w:r>
+        <w:numPr>
+          <w:ilvl w:val="0"/>
+          <w:numId w:val="2"/>
+        </w:numPr>
+        <w:ind w:left="-426" w:firstLine="633"/>
+      </w:pPr>
+      <w:r>
+        <w:rPr>
+          <w:rFonts w:eastAsia="Times New Roman"/>
+          <w:color w:val="000000"/>
+          <w:spacing w:val="-1"/>
+          <w:szCs w:val="28"/>
+        </w:rPr>
+        <w:t xml:space="preserve">Установить связи между полями </w:t>
+      </w:r>
+      <w:r>
+        <w:rPr>
+          <w:szCs w:val="28"/>
+        </w:rPr>
+        <w:t>Наименование, Наименование_ тов</w:t>
+      </w:r>
+      <w:r>
+        <w:rPr>
+          <w:szCs w:val="28"/>
+        </w:rPr>
+        <w:t>а</w:t>
+      </w:r>
+      <w:r>
+        <w:rPr>
+          <w:szCs w:val="28"/>
+        </w:rPr>
+        <w:t xml:space="preserve">ра, </w:t>
+      </w:r>
+      <w:proofErr w:type="spellStart"/>
+      <w:r>
+        <w:rPr>
+          <w:szCs w:val="28"/>
+        </w:rPr>
+        <w:t>Наименование_фирмы</w:t>
+      </w:r>
+      <w:proofErr w:type="spellEnd"/>
+      <w:r>
+        <w:rPr>
+          <w:szCs w:val="28"/>
+        </w:rPr>
+        <w:t>, Заказчик</w:t>
+      </w:r>
+      <w:r>
+        <w:rPr>
+          <w:rFonts w:eastAsia="Times New Roman"/>
+          <w:color w:val="000000"/>
+          <w:spacing w:val="-1"/>
+          <w:szCs w:val="28"/>
+        </w:rPr>
+        <w:t xml:space="preserve">. </w:t>
+      </w:r>
+    </w:p>
+    <w:p>
+      <w:pPr>
+        <w:pStyle w:val="a3"/>
+        <w:numPr>
+          <w:ilvl w:val="0"/>
+          <w:numId w:val="2"/>
+        </w:numPr>
+        <w:ind w:left="-426" w:firstLine="633"/>
+        <w:rPr>
+          <w:rFonts w:eastAsia="Times New Roman"/>
+          <w:color w:val="000000"/>
+          <w:spacing w:val="-1"/>
+          <w:szCs w:val="28"/>
+        </w:rPr>
+      </w:pPr>
+      <w:r>
+        <w:rPr>
+          <w:rFonts w:eastAsia="Times New Roman"/>
+          <w:color w:val="000000"/>
+          <w:spacing w:val="-1"/>
+          <w:szCs w:val="28"/>
+        </w:rPr>
+        <w:t>Сформировать следующие запросы и проанализировать результ</w:t>
+      </w:r>
+      <w:r>
+        <w:rPr>
+          <w:rFonts w:eastAsia="Times New Roman"/>
+          <w:color w:val="000000"/>
+          <w:spacing w:val="-1"/>
+          <w:szCs w:val="28"/>
+        </w:rPr>
+        <w:t>а</w:t>
+      </w:r>
+      <w:r>
+        <w:rPr>
+          <w:rFonts w:eastAsia="Times New Roman"/>
+          <w:color w:val="000000"/>
+          <w:spacing w:val="-1"/>
+          <w:szCs w:val="28"/>
+        </w:rPr>
+        <w:t>ты:</w:t>
+      </w:r>
+    </w:p>
+    <w:p>
+      <w:pPr>
+        <w:pStyle w:val="a3"/>
+        <w:ind w:left="207"/>
+        <w:rPr>
+          <w:rFonts w:eastAsia="Times New Roman"/>
+          <w:color w:val="000000"/>
+          <w:spacing w:val="-1"/>
+          <w:szCs w:val="28"/>
+        </w:rPr>
+      </w:pPr>
+      <w:r>
+        <w:rPr>
+          <w:rFonts w:eastAsia="Times New Roman"/>
+          <w:color w:val="000000"/>
+          <w:spacing w:val="-1"/>
+          <w:szCs w:val="28"/>
+        </w:rPr>
+        <w:t>– определить товары, поставки кот</w:t>
+      </w:r>
+      <w:r>
+        <w:rPr>
+          <w:rFonts w:eastAsia="Times New Roman"/>
+          <w:color w:val="000000"/>
+          <w:spacing w:val="-1"/>
+          <w:szCs w:val="28"/>
+        </w:rPr>
+        <w:t>о</w:t>
+      </w:r>
+      <w:r>
+        <w:rPr>
+          <w:rFonts w:eastAsia="Times New Roman"/>
+          <w:color w:val="000000"/>
+          <w:spacing w:val="-1"/>
+          <w:szCs w:val="28"/>
+        </w:rPr>
+        <w:t>рых должны осуществиться после нек</w:t>
+      </w:r>
+      <w:r>
+        <w:rPr>
+          <w:rFonts w:eastAsia="Times New Roman"/>
+          <w:color w:val="000000"/>
+          <w:spacing w:val="-1"/>
+          <w:szCs w:val="28"/>
+        </w:rPr>
+        <w:t>о</w:t>
+      </w:r>
+      <w:r>
+        <w:rPr>
+          <w:rFonts w:eastAsia="Times New Roman"/>
+          <w:color w:val="000000"/>
+          <w:spacing w:val="-1"/>
+          <w:szCs w:val="28"/>
+        </w:rPr>
+        <w:t>торой д</w:t>
+      </w:r>
+      <w:r>
+        <w:rPr>
+          <w:rFonts w:eastAsia="Times New Roman"/>
+          <w:color w:val="000000"/>
+          <w:spacing w:val="-1"/>
+          <w:szCs w:val="28"/>
+        </w:rPr>
+        <w:t>а</w:t>
+      </w:r>
+      <w:r>
+        <w:rPr>
+          <w:rFonts w:eastAsia="Times New Roman"/>
+          <w:color w:val="000000"/>
+          <w:spacing w:val="-1"/>
+          <w:szCs w:val="28"/>
+        </w:rPr>
+        <w:t>ты;</w:t>
+      </w:r>
+    </w:p>
+    <w:p>
+      <w:pPr>
+        <w:pStyle w:val="a3"/>
+        <w:ind w:left="-426" w:firstLine="633"/>
+        <w:rPr>
+          <w:rFonts w:eastAsia="Times New Roman"/>
+          <w:color w:val="000000"/>
+          <w:szCs w:val="28"/>
+        </w:rPr>
+      </w:pPr>
+      <w:r>
+        <w:rPr>
+          <w:rFonts w:eastAsia="Times New Roman"/>
+          <w:color w:val="000000"/>
+          <w:spacing w:val="-1"/>
+          <w:szCs w:val="28"/>
+        </w:rPr>
+        <w:t xml:space="preserve">– </w:t>
+      </w:r>
+      <w:r>
+        <w:rPr>
+          <w:rFonts w:eastAsia="Times New Roman"/>
+          <w:color w:val="000000"/>
+          <w:szCs w:val="28"/>
+        </w:rPr>
+        <w:t>найти товары, цена которых нах</w:t>
+      </w:r>
+      <w:r>
+        <w:rPr>
+          <w:rFonts w:eastAsia="Times New Roman"/>
+          <w:color w:val="000000"/>
+          <w:szCs w:val="28"/>
+        </w:rPr>
+        <w:t>о</w:t>
+      </w:r>
+      <w:r>
+        <w:rPr>
+          <w:rFonts w:eastAsia="Times New Roman"/>
+          <w:color w:val="000000"/>
+          <w:szCs w:val="28"/>
+        </w:rPr>
+        <w:t>дится в некоторых пределах;</w:t>
+      </w:r>
+    </w:p>
+    <w:p>
+      <w:pPr>
+        <w:pStyle w:val="a3"/>
+        <w:ind w:left="-426" w:firstLine="633"/>
+        <w:rPr>
+          <w:rFonts w:eastAsia="Times New Roman"/>
+          <w:color w:val="000000"/>
+          <w:spacing w:val="-1"/>
+          <w:szCs w:val="28"/>
+        </w:rPr>
+      </w:pPr>
+      <w:r>
+        <w:rPr>
+          <w:rFonts w:eastAsia="Times New Roman"/>
+          <w:color w:val="000000"/>
+          <w:spacing w:val="-1"/>
+          <w:szCs w:val="28"/>
+        </w:rPr>
+        <w:t>– определить названия фирм, зак</w:t>
+      </w:r>
+      <w:r>
+        <w:rPr>
+          <w:rFonts w:eastAsia="Times New Roman"/>
+          <w:color w:val="000000"/>
+          <w:spacing w:val="-1"/>
+          <w:szCs w:val="28"/>
+        </w:rPr>
+        <w:t>а</w:t>
+      </w:r>
+      <w:r>
+        <w:rPr>
+          <w:rFonts w:eastAsia="Times New Roman"/>
+          <w:color w:val="000000"/>
+          <w:spacing w:val="-1"/>
+          <w:szCs w:val="28"/>
+        </w:rPr>
+        <w:t>завших конкретный товар;</w:t>
+      </w:r>
+    </w:p>
+    <w:p>
+      <w:pPr>
+        <w:pStyle w:val="a3"/>
+        <w:ind w:left="207"/>
+        <w:rPr>
+          <w:rFonts w:eastAsia="Times New Roman"/>
+          <w:color w:val="000000"/>
+          <w:spacing w:val="-1"/>
+          <w:szCs w:val="28"/>
+        </w:rPr>
+      </w:pPr>
+      <w:r>
+        <w:rPr>
+          <w:rFonts w:eastAsia="Times New Roman"/>
+          <w:color w:val="000000"/>
+          <w:spacing w:val="-1"/>
+          <w:szCs w:val="28"/>
+        </w:rPr>
+        <w:t>– найти заказы определенной фирмы по ее названию, отсортировать их по д</w:t>
+      </w:r>
+      <w:r>
+        <w:rPr>
+          <w:rFonts w:eastAsia="Times New Roman"/>
+          <w:color w:val="000000"/>
+          <w:spacing w:val="-1"/>
+          <w:szCs w:val="28"/>
+        </w:rPr>
+        <w:t>а</w:t>
+      </w:r>
+      <w:r>
+        <w:rPr>
+          <w:rFonts w:eastAsia="Times New Roman"/>
+          <w:color w:val="000000"/>
+          <w:spacing w:val="-1"/>
+          <w:szCs w:val="28"/>
+        </w:rPr>
+        <w:t>там поста</w:t>
+      </w:r>
+      <w:r>
+        <w:rPr>
+          <w:rFonts w:eastAsia="Times New Roman"/>
+          <w:color w:val="000000"/>
+          <w:spacing w:val="-1"/>
+          <w:szCs w:val="28"/>
+        </w:rPr>
         <w:t>в</w:t>
       </w:r>
       <w:r>
-        <w:t>. В конце программы выведите процентное соотношение правильных ответов.</w:t>
+        <w:rPr>
+          <w:rFonts w:eastAsia="Times New Roman"/>
+          <w:color w:val="000000"/>
+          <w:spacing w:val="-1"/>
+          <w:szCs w:val="28"/>
+        </w:rPr>
+        <w:t>ки.</w:t>
+      </w:r>
+    </w:p>
+    <w:p>
+      <w:pPr>
+        <w:pStyle w:val="a3"/>
+        <w:numPr>
+          <w:ilvl w:val="0"/>
+          <w:numId w:val="2"/>
+        </w:numPr>
+      </w:pPr>
+      <w:r>
+        <w:t>Посмотреть на код скриптов и попытаться что-нибудь понять.</w:t>
       </w:r>
     </w:p>
     <w:sectPr>
@@ -179,7 +1106,7 @@
       <w:lvlText w:val="%1."/>
       <w:lvlJc w:val="left"/>
       <w:pPr>
-        <w:ind w:left="720" w:hanging="360"/>
+        <w:ind w:left="360" w:hanging="360"/>
       </w:pPr>
       <w:rPr>
         <w:rFonts w:hint="default"/>
@@ -191,7 +1118,7 @@
       <w:lvlText w:val="%2."/>
       <w:lvlJc w:val="left"/>
       <w:pPr>
-        <w:ind w:left="1440" w:hanging="360"/>
+        <w:ind w:left="1080" w:hanging="360"/>
       </w:pPr>
     </w:lvl>
     <w:lvl w:ilvl="2" w:tplc="0419001B" w:tentative="1">
@@ -200,7 +1127,7 @@
       <w:lvlText w:val="%3."/>
       <w:lvlJc w:val="right"/>
       <w:pPr>
-        <w:ind w:left="2160" w:hanging="180"/>
+        <w:ind w:left="1800" w:hanging="180"/>
       </w:pPr>
     </w:lvl>
     <w:lvl w:ilvl="3" w:tplc="0419000F" w:tentative="1">
@@ -209,7 +1136,7 @@
       <w:lvlText w:val="%4."/>
       <w:lvlJc w:val="left"/>
       <w:pPr>
-        <w:ind w:left="2880" w:hanging="360"/>
+        <w:ind w:left="2520" w:hanging="360"/>
       </w:pPr>
     </w:lvl>
     <w:lvl w:ilvl="4" w:tplc="04190019" w:tentative="1">
@@ -218,7 +1145,7 @@
       <w:lvlText w:val="%5."/>
       <w:lvlJc w:val="left"/>
       <w:pPr>
-        <w:ind w:left="3600" w:hanging="360"/>
+        <w:ind w:left="3240" w:hanging="360"/>
       </w:pPr>
     </w:lvl>
     <w:lvl w:ilvl="5" w:tplc="0419001B" w:tentative="1">
@@ -227,7 +1154,7 @@
       <w:lvlText w:val="%6."/>
       <w:lvlJc w:val="right"/>
       <w:pPr>
-        <w:ind w:left="4320" w:hanging="180"/>
+        <w:ind w:left="3960" w:hanging="180"/>
       </w:pPr>
     </w:lvl>
     <w:lvl w:ilvl="6" w:tplc="0419000F" w:tentative="1">
@@ -236,7 +1163,7 @@
       <w:lvlText w:val="%7."/>
       <w:lvlJc w:val="left"/>
       <w:pPr>
-        <w:ind w:left="5040" w:hanging="360"/>
+        <w:ind w:left="4680" w:hanging="360"/>
       </w:pPr>
     </w:lvl>
     <w:lvl w:ilvl="7" w:tplc="04190019" w:tentative="1">
@@ -245,7 +1172,7 @@
       <w:lvlText w:val="%8."/>
       <w:lvlJc w:val="left"/>
       <w:pPr>
-        <w:ind w:left="5760" w:hanging="360"/>
+        <w:ind w:left="5400" w:hanging="360"/>
       </w:pPr>
     </w:lvl>
     <w:lvl w:ilvl="8" w:tplc="0419001B" w:tentative="1">
@@ -254,12 +1181,223 @@
       <w:lvlText w:val="%9."/>
       <w:lvlJc w:val="right"/>
       <w:pPr>
+        <w:ind w:left="6120" w:hanging="180"/>
+      </w:pPr>
+    </w:lvl>
+  </w:abstractNum>
+  <w:abstractNum w:abstractNumId="1" w15:restartNumberingAfterBreak="0">
+    <w:nsid w:val="37F74FCC"/>
+    <w:multiLevelType w:val="hybridMultilevel"/>
+    <w:tmpl w:val="02FE45BC"/>
+    <w:lvl w:ilvl="0" w:tplc="0419000F">
+      <w:start w:val="1"/>
+      <w:numFmt w:val="decimal"/>
+      <w:lvlText w:val="%1."/>
+      <w:lvlJc w:val="left"/>
+      <w:pPr>
+        <w:ind w:left="720" w:hanging="360"/>
+      </w:pPr>
+      <w:rPr>
+        <w:rFonts w:hint="default"/>
+      </w:rPr>
+    </w:lvl>
+    <w:lvl w:ilvl="1" w:tplc="04190019" w:tentative="1">
+      <w:start w:val="1"/>
+      <w:numFmt w:val="lowerLetter"/>
+      <w:lvlText w:val="%2."/>
+      <w:lvlJc w:val="left"/>
+      <w:pPr>
+        <w:ind w:left="1440" w:hanging="360"/>
+      </w:pPr>
+    </w:lvl>
+    <w:lvl w:ilvl="2" w:tplc="0419001B" w:tentative="1">
+      <w:start w:val="1"/>
+      <w:numFmt w:val="lowerRoman"/>
+      <w:lvlText w:val="%3."/>
+      <w:lvlJc w:val="right"/>
+      <w:pPr>
+        <w:ind w:left="2160" w:hanging="180"/>
+      </w:pPr>
+    </w:lvl>
+    <w:lvl w:ilvl="3" w:tplc="0419000F" w:tentative="1">
+      <w:start w:val="1"/>
+      <w:numFmt w:val="decimal"/>
+      <w:lvlText w:val="%4."/>
+      <w:lvlJc w:val="left"/>
+      <w:pPr>
+        <w:ind w:left="2880" w:hanging="360"/>
+      </w:pPr>
+    </w:lvl>
+    <w:lvl w:ilvl="4" w:tplc="04190019" w:tentative="1">
+      <w:start w:val="1"/>
+      <w:numFmt w:val="lowerLetter"/>
+      <w:lvlText w:val="%5."/>
+      <w:lvlJc w:val="left"/>
+      <w:pPr>
+        <w:ind w:left="3600" w:hanging="360"/>
+      </w:pPr>
+    </w:lvl>
+    <w:lvl w:ilvl="5" w:tplc="0419001B" w:tentative="1">
+      <w:start w:val="1"/>
+      <w:numFmt w:val="lowerRoman"/>
+      <w:lvlText w:val="%6."/>
+      <w:lvlJc w:val="right"/>
+      <w:pPr>
+        <w:ind w:left="4320" w:hanging="180"/>
+      </w:pPr>
+    </w:lvl>
+    <w:lvl w:ilvl="6" w:tplc="0419000F" w:tentative="1">
+      <w:start w:val="1"/>
+      <w:numFmt w:val="decimal"/>
+      <w:lvlText w:val="%7."/>
+      <w:lvlJc w:val="left"/>
+      <w:pPr>
+        <w:ind w:left="5040" w:hanging="360"/>
+      </w:pPr>
+    </w:lvl>
+    <w:lvl w:ilvl="7" w:tplc="04190019" w:tentative="1">
+      <w:start w:val="1"/>
+      <w:numFmt w:val="lowerLetter"/>
+      <w:lvlText w:val="%8."/>
+      <w:lvlJc w:val="left"/>
+      <w:pPr>
+        <w:ind w:left="5760" w:hanging="360"/>
+      </w:pPr>
+    </w:lvl>
+    <w:lvl w:ilvl="8" w:tplc="0419001B" w:tentative="1">
+      <w:start w:val="1"/>
+      <w:numFmt w:val="lowerRoman"/>
+      <w:lvlText w:val="%9."/>
+      <w:lvlJc w:val="right"/>
+      <w:pPr>
+        <w:ind w:left="6480" w:hanging="180"/>
+      </w:pPr>
+    </w:lvl>
+  </w:abstractNum>
+  <w:abstractNum w:abstractNumId="2" w15:restartNumberingAfterBreak="0">
+    <w:nsid w:val="392B6DB4"/>
+    <w:multiLevelType w:val="hybridMultilevel"/>
+    <w:tmpl w:val="22BA9C22"/>
+    <w:lvl w:ilvl="0" w:tplc="0419000F">
+      <w:start w:val="1"/>
+      <w:numFmt w:val="decimal"/>
+      <w:lvlText w:val="%1."/>
+      <w:lvlJc w:val="left"/>
+      <w:pPr>
+        <w:tabs>
+          <w:tab w:val="num" w:pos="720"/>
+        </w:tabs>
+        <w:ind w:left="720" w:hanging="360"/>
+      </w:pPr>
+      <w:rPr>
+        <w:rFonts w:hint="default"/>
+      </w:rPr>
+    </w:lvl>
+    <w:lvl w:ilvl="1" w:tplc="04190019" w:tentative="1">
+      <w:start w:val="1"/>
+      <w:numFmt w:val="lowerLetter"/>
+      <w:lvlText w:val="%2."/>
+      <w:lvlJc w:val="left"/>
+      <w:pPr>
+        <w:tabs>
+          <w:tab w:val="num" w:pos="1440"/>
+        </w:tabs>
+        <w:ind w:left="1440" w:hanging="360"/>
+      </w:pPr>
+    </w:lvl>
+    <w:lvl w:ilvl="2" w:tplc="0419001B" w:tentative="1">
+      <w:start w:val="1"/>
+      <w:numFmt w:val="lowerRoman"/>
+      <w:lvlText w:val="%3."/>
+      <w:lvlJc w:val="right"/>
+      <w:pPr>
+        <w:tabs>
+          <w:tab w:val="num" w:pos="2160"/>
+        </w:tabs>
+        <w:ind w:left="2160" w:hanging="180"/>
+      </w:pPr>
+    </w:lvl>
+    <w:lvl w:ilvl="3" w:tplc="0419000F" w:tentative="1">
+      <w:start w:val="1"/>
+      <w:numFmt w:val="decimal"/>
+      <w:lvlText w:val="%4."/>
+      <w:lvlJc w:val="left"/>
+      <w:pPr>
+        <w:tabs>
+          <w:tab w:val="num" w:pos="2880"/>
+        </w:tabs>
+        <w:ind w:left="2880" w:hanging="360"/>
+      </w:pPr>
+    </w:lvl>
+    <w:lvl w:ilvl="4" w:tplc="04190019" w:tentative="1">
+      <w:start w:val="1"/>
+      <w:numFmt w:val="lowerLetter"/>
+      <w:lvlText w:val="%5."/>
+      <w:lvlJc w:val="left"/>
+      <w:pPr>
+        <w:tabs>
+          <w:tab w:val="num" w:pos="3600"/>
+        </w:tabs>
+        <w:ind w:left="3600" w:hanging="360"/>
+      </w:pPr>
+    </w:lvl>
+    <w:lvl w:ilvl="5" w:tplc="0419001B" w:tentative="1">
+      <w:start w:val="1"/>
+      <w:numFmt w:val="lowerRoman"/>
+      <w:lvlText w:val="%6."/>
+      <w:lvlJc w:val="right"/>
+      <w:pPr>
+        <w:tabs>
+          <w:tab w:val="num" w:pos="4320"/>
+        </w:tabs>
+        <w:ind w:left="4320" w:hanging="180"/>
+      </w:pPr>
+    </w:lvl>
+    <w:lvl w:ilvl="6" w:tplc="0419000F" w:tentative="1">
+      <w:start w:val="1"/>
+      <w:numFmt w:val="decimal"/>
+      <w:lvlText w:val="%7."/>
+      <w:lvlJc w:val="left"/>
+      <w:pPr>
+        <w:tabs>
+          <w:tab w:val="num" w:pos="5040"/>
+        </w:tabs>
+        <w:ind w:left="5040" w:hanging="360"/>
+      </w:pPr>
+    </w:lvl>
+    <w:lvl w:ilvl="7" w:tplc="04190019" w:tentative="1">
+      <w:start w:val="1"/>
+      <w:numFmt w:val="lowerLetter"/>
+      <w:lvlText w:val="%8."/>
+      <w:lvlJc w:val="left"/>
+      <w:pPr>
+        <w:tabs>
+          <w:tab w:val="num" w:pos="5760"/>
+        </w:tabs>
+        <w:ind w:left="5760" w:hanging="360"/>
+      </w:pPr>
+    </w:lvl>
+    <w:lvl w:ilvl="8" w:tplc="0419001B" w:tentative="1">
+      <w:start w:val="1"/>
+      <w:numFmt w:val="lowerRoman"/>
+      <w:lvlText w:val="%9."/>
+      <w:lvlJc w:val="right"/>
+      <w:pPr>
+        <w:tabs>
+          <w:tab w:val="num" w:pos="6480"/>
+        </w:tabs>
         <w:ind w:left="6480" w:hanging="180"/>
       </w:pPr>
     </w:lvl>
   </w:abstractNum>
   <w:num w:numId="1">
     <w:abstractNumId w:val="0"/>
+  </w:num>
+  <w:num w:numId="2">
+    <w:abstractNumId w:val="1"/>
+  </w:num>
+  <w:num w:numId="3">
+    <w:abstractNumId w:val="2"/>
   </w:num>
 </w:numbering>
 </file>
@@ -283,7 +1421,7 @@
   </w:docDefaults>
   <w:latentStyles w:defLockedState="0" w:defUIPriority="99" w:defSemiHidden="0" w:defUnhideWhenUsed="0" w:defQFormat="0" w:count="371">
     <w:lsdException w:name="Normal" w:uiPriority="0" w:qFormat="1"/>
-    <w:lsdException w:name="heading 1" w:uiPriority="9" w:qFormat="1"/>
+    <w:lsdException w:name="heading 1" w:uiPriority="0" w:qFormat="1"/>
     <w:lsdException w:name="heading 2" w:semiHidden="1" w:uiPriority="9" w:unhideWhenUsed="1" w:qFormat="1"/>
     <w:lsdException w:name="heading 3" w:semiHidden="1" w:uiPriority="9" w:unhideWhenUsed="1" w:qFormat="1"/>
     <w:lsdException w:name="heading 4" w:semiHidden="1" w:uiPriority="9" w:unhideWhenUsed="1" w:qFormat="1"/>
@@ -667,6 +1805,30 @@
       <w:sz w:val="28"/>
     </w:rPr>
   </w:style>
+  <w:style w:type="paragraph" w:styleId="1">
+    <w:name w:val="heading 1"/>
+    <w:aliases w:val="Знак, Знак"/>
+    <w:basedOn w:val="a"/>
+    <w:next w:val="a"/>
+    <w:link w:val="10"/>
+    <w:qFormat/>
+    <w:rsid w:val="00AD1D5C"/>
+    <w:pPr>
+      <w:keepNext/>
+      <w:keepLines/>
+      <w:spacing w:before="480"/>
+      <w:jc w:val="left"/>
+      <w:outlineLvl w:val="0"/>
+    </w:pPr>
+    <w:rPr>
+      <w:rFonts w:ascii="Cambria" w:eastAsia="Times New Roman" w:hAnsi="Cambria" w:cs="Times New Roman"/>
+      <w:b/>
+      <w:bCs/>
+      <w:color w:val="365F91"/>
+      <w:szCs w:val="28"/>
+      <w:lang w:val="x-none" w:eastAsia="ru-RU"/>
+    </w:rPr>
+  </w:style>
   <w:style w:type="character" w:default="1" w:styleId="a0">
     <w:name w:val="Default Paragraph Font"/>
     <w:uiPriority w:val="1"/>
@@ -730,6 +1892,22 @@
       <w:rFonts w:ascii="Tahoma" w:hAnsi="Tahoma" w:cs="Tahoma"/>
       <w:sz w:val="16"/>
       <w:szCs w:val="16"/>
+    </w:rPr>
+  </w:style>
+  <w:style w:type="character" w:customStyle="1" w:styleId="10">
+    <w:name w:val="Заголовок 1 Знак"/>
+    <w:aliases w:val="Знак Знак1, Знак Знак"/>
+    <w:basedOn w:val="a0"/>
+    <w:link w:val="1"/>
+    <w:rsid w:val="00AD1D5C"/>
+    <w:rPr>
+      <w:rFonts w:ascii="Cambria" w:eastAsia="Times New Roman" w:hAnsi="Cambria" w:cs="Times New Roman"/>
+      <w:b/>
+      <w:bCs/>
+      <w:color w:val="365F91"/>
+      <w:sz w:val="28"/>
+      <w:szCs w:val="28"/>
+      <w:lang w:val="x-none" w:eastAsia="ru-RU"/>
     </w:rPr>
   </w:style>
 </w:styles>

</xml_diff>